<commit_message>
ignore case and utf-8 support added to checker
</commit_message>
<xml_diff>
--- a/data/CC_Test_Story.docx
+++ b/data/CC_Test_Story.docx
@@ -3,8 +3,379 @@
 <w:document xmlns:wpc="http://schemas.microsoft.com/office/word/2010/wordprocessingCanvas" xmlns:mo="http://schemas.microsoft.com/office/mac/office/2008/main" xmlns:mc="http://schemas.openxmlformats.org/markup-compatibility/2006" xmlns:mv="urn:schemas-microsoft-com:mac:vml" xmlns:o="urn:schemas-microsoft-com:office:office" xmlns:r="http://schemas.openxmlformats.org/officeDocument/2006/relationships" xmlns:m="http://schemas.openxmlformats.org/officeDocument/2006/math" xmlns:v="urn:schemas-microsoft-com:vml" xmlns:wp14="http://schemas.microsoft.com/office/word/2010/wordprocessingDrawing" xmlns:wp="http://schemas.openxmlformats.org/drawingml/2006/wordprocessingDrawing" xmlns:w10="urn:schemas-microsoft-com:office:word" xmlns:w="http://schemas.openxmlformats.org/wordprocessingml/2006/main" xmlns:w14="http://schemas.microsoft.com/office/word/2010/wordml" xmlns:wpg="http://schemas.microsoft.com/office/word/2010/wordprocessingGroup" xmlns:wpi="http://schemas.microsoft.com/office/word/2010/wordprocessingInk" xmlns:wne="http://schemas.microsoft.com/office/word/2006/wordml" xmlns:wps="http://schemas.microsoft.com/office/word/2010/wordprocessingShape" mc:Ignorable="w14 wp14">
   <w:body>
     <w:p>
-      <w:r>
-        <w:t>Once upon a time, the children went into the woods. There they saw a witch. The witch was mean. They like to laugh and eat candy and dance all day. The end. Have a good day.</w:t>
+      <w:pPr>
+        <w:widowControl w:val="0"/>
+        <w:tabs>
+          <w:tab w:val="left" w:pos="560"/>
+          <w:tab w:val="left" w:pos="1120"/>
+          <w:tab w:val="left" w:pos="1680"/>
+          <w:tab w:val="left" w:pos="2240"/>
+          <w:tab w:val="left" w:pos="2800"/>
+          <w:tab w:val="left" w:pos="3360"/>
+          <w:tab w:val="left" w:pos="3920"/>
+          <w:tab w:val="left" w:pos="4480"/>
+          <w:tab w:val="left" w:pos="5040"/>
+          <w:tab w:val="left" w:pos="5600"/>
+          <w:tab w:val="left" w:pos="6160"/>
+          <w:tab w:val="left" w:pos="6720"/>
+        </w:tabs>
+        <w:autoSpaceDE w:val="0"/>
+        <w:autoSpaceDN w:val="0"/>
+        <w:adjustRightInd w:val="0"/>
+        <w:spacing w:line="320" w:lineRule="exact"/>
+        <w:rPr>
+          <w:rFonts w:ascii="Helvetica Neue" w:hAnsi="Helvetica Neue" w:cs="Helvetica Neue"/>
+          <w:sz w:val="22"/>
+          <w:szCs w:val="22"/>
+        </w:rPr>
+      </w:pPr>
+      <w:r>
+        <w:rPr>
+          <w:rFonts w:ascii="Helvetica Neue" w:hAnsi="Helvetica Neue" w:cs="Helvetica Neue"/>
+          <w:sz w:val="22"/>
+          <w:szCs w:val="22"/>
+        </w:rPr>
+        <w:t>Hi,Jan, plz write a story of about 250-300 words. It's for students learning EEC3 U3. This time, a real story, not a chant nor a simple workbook story( I promised I wouldn't say that word ). There’s no need to use a lot of repetition or rhyme . Just write a real story for young kids.</w:t>
+      </w:r>
+    </w:p>
+    <w:p>
+      <w:pPr>
+        <w:widowControl w:val="0"/>
+        <w:tabs>
+          <w:tab w:val="left" w:pos="560"/>
+          <w:tab w:val="left" w:pos="1120"/>
+          <w:tab w:val="left" w:pos="1680"/>
+          <w:tab w:val="left" w:pos="2240"/>
+          <w:tab w:val="left" w:pos="2800"/>
+          <w:tab w:val="left" w:pos="3360"/>
+          <w:tab w:val="left" w:pos="3920"/>
+          <w:tab w:val="left" w:pos="4480"/>
+          <w:tab w:val="left" w:pos="5040"/>
+          <w:tab w:val="left" w:pos="5600"/>
+          <w:tab w:val="left" w:pos="6160"/>
+          <w:tab w:val="left" w:pos="6720"/>
+        </w:tabs>
+        <w:autoSpaceDE w:val="0"/>
+        <w:autoSpaceDN w:val="0"/>
+        <w:adjustRightInd w:val="0"/>
+        <w:spacing w:line="320" w:lineRule="exact"/>
+        <w:rPr>
+          <w:rFonts w:ascii="Helvetica Neue" w:hAnsi="Helvetica Neue" w:cs="Helvetica Neue"/>
+          <w:sz w:val="22"/>
+          <w:szCs w:val="22"/>
+        </w:rPr>
+      </w:pPr>
+      <w:r>
+        <w:rPr>
+          <w:rFonts w:ascii="Helvetica Neue" w:hAnsi="Helvetica Neue" w:cs="Helvetica Neue"/>
+          <w:sz w:val="22"/>
+          <w:szCs w:val="22"/>
+        </w:rPr>
+        <w:t>I will send you the content table to show the sentence structures they have learnt, and also the vocab list of EEC1-3. The words in EEC1,2 and EEC3U1-U3 are the words the kids have learnt. Please try to keep the number of new words no more than 12.</w:t>
+      </w:r>
+    </w:p>
+    <w:p>
+      <w:pPr>
+        <w:pBdr>
+          <w:bottom w:val="single" w:sz="6" w:space="1" w:color="auto"/>
+        </w:pBdr>
+        <w:rPr>
+          <w:rFonts w:ascii="Helvetica Neue" w:hAnsi="Helvetica Neue" w:cs="Helvetica Neue"/>
+          <w:sz w:val="22"/>
+          <w:szCs w:val="22"/>
+        </w:rPr>
+      </w:pPr>
+      <w:r>
+        <w:rPr>
+          <w:rFonts w:ascii="Helvetica Neue" w:hAnsi="Helvetica Neue" w:cs="Helvetica Neue"/>
+          <w:sz w:val="22"/>
+          <w:szCs w:val="22"/>
+        </w:rPr>
+        <w:t>Also use persons on the Civa character chart. Once you decide on the topic, please let me know it first</w:t>
+      </w:r>
+    </w:p>
+    <w:p>
+      <w:pPr>
+        <w:rPr>
+          <w:rFonts w:ascii="Helvetica Neue" w:hAnsi="Helvetica Neue" w:cs="Helvetica Neue"/>
+          <w:sz w:val="22"/>
+          <w:szCs w:val="22"/>
+        </w:rPr>
+      </w:pPr>
+    </w:p>
+    <w:p>
+      <w:pPr>
+        <w:rPr>
+          <w:rFonts w:ascii="Helvetica Neue" w:hAnsi="Helvetica Neue" w:cs="Helvetica Neue"/>
+          <w:sz w:val="22"/>
+          <w:szCs w:val="22"/>
+        </w:rPr>
+      </w:pPr>
+      <w:r>
+        <w:rPr>
+          <w:rFonts w:ascii="Helvetica Neue" w:hAnsi="Helvetica Neue" w:cs="Helvetica Neue"/>
+          <w:sz w:val="22"/>
+          <w:szCs w:val="22"/>
+        </w:rPr>
+        <w:t>Do you have a drum?</w:t>
+      </w:r>
+    </w:p>
+    <w:p>
+      <w:pPr>
+        <w:rPr>
+          <w:rFonts w:ascii="Helvetica Neue" w:hAnsi="Helvetica Neue" w:cs="Helvetica Neue"/>
+          <w:sz w:val="22"/>
+          <w:szCs w:val="22"/>
+        </w:rPr>
+      </w:pPr>
+      <w:r>
+        <w:rPr>
+          <w:rFonts w:ascii="Helvetica Neue" w:hAnsi="Helvetica Neue" w:cs="Helvetica Neue"/>
+          <w:sz w:val="22"/>
+          <w:szCs w:val="22"/>
+        </w:rPr>
+        <w:t>Yes, I do. / No, I don’t.</w:t>
+      </w:r>
+    </w:p>
+    <w:p>
+      <w:pPr>
+        <w:rPr>
+          <w:rFonts w:ascii="Helvetica Neue" w:hAnsi="Helvetica Neue" w:cs="Helvetica Neue"/>
+          <w:sz w:val="22"/>
+          <w:szCs w:val="22"/>
+        </w:rPr>
+      </w:pPr>
+      <w:r>
+        <w:rPr>
+          <w:rFonts w:ascii="Helvetica Neue" w:hAnsi="Helvetica Neue" w:cs="Helvetica Neue"/>
+          <w:sz w:val="22"/>
+          <w:szCs w:val="22"/>
+        </w:rPr>
+        <w:t>Does Billy have a drum?</w:t>
+      </w:r>
+    </w:p>
+    <w:p>
+      <w:pPr>
+        <w:rPr>
+          <w:rFonts w:ascii="Helvetica Neue" w:hAnsi="Helvetica Neue" w:cs="Helvetica Neue"/>
+          <w:sz w:val="22"/>
+          <w:szCs w:val="22"/>
+        </w:rPr>
+      </w:pPr>
+      <w:r>
+        <w:rPr>
+          <w:rFonts w:ascii="Helvetica Neue" w:hAnsi="Helvetica Neue" w:cs="Helvetica Neue"/>
+          <w:sz w:val="22"/>
+          <w:szCs w:val="22"/>
+        </w:rPr>
+        <w:t>Yes, he does. / No, he doesn’t.</w:t>
+      </w:r>
+    </w:p>
+    <w:p>
+      <w:pPr>
+        <w:rPr>
+          <w:rFonts w:ascii="Helvetica Neue" w:hAnsi="Helvetica Neue" w:cs="Helvetica Neue"/>
+          <w:sz w:val="22"/>
+          <w:szCs w:val="22"/>
+        </w:rPr>
+      </w:pPr>
+    </w:p>
+    <w:p>
+      <w:pPr>
+        <w:rPr>
+          <w:rFonts w:ascii="Helvetica Neue" w:hAnsi="Helvetica Neue" w:cs="Helvetica Neue"/>
+          <w:sz w:val="22"/>
+          <w:szCs w:val="22"/>
+        </w:rPr>
+      </w:pPr>
+      <w:r>
+        <w:rPr>
+          <w:rFonts w:ascii="Helvetica Neue" w:hAnsi="Helvetica Neue" w:cs="Helvetica Neue"/>
+          <w:sz w:val="22"/>
+          <w:szCs w:val="22"/>
+        </w:rPr>
+        <w:t>Whose English book is this?</w:t>
+      </w:r>
+    </w:p>
+    <w:p>
+      <w:pPr>
+        <w:rPr>
+          <w:rFonts w:ascii="Helvetica Neue" w:hAnsi="Helvetica Neue" w:cs="Helvetica Neue"/>
+          <w:sz w:val="22"/>
+          <w:szCs w:val="22"/>
+        </w:rPr>
+      </w:pPr>
+      <w:r>
+        <w:rPr>
+          <w:rFonts w:ascii="Helvetica Neue" w:hAnsi="Helvetica Neue" w:cs="Helvetica Neue"/>
+          <w:sz w:val="22"/>
+          <w:szCs w:val="22"/>
+        </w:rPr>
+        <w:t>It’s Max’s.</w:t>
+      </w:r>
+    </w:p>
+    <w:p>
+      <w:pPr>
+        <w:rPr>
+          <w:rFonts w:ascii="Helvetica Neue" w:hAnsi="Helvetica Neue" w:cs="Helvetica Neue"/>
+          <w:sz w:val="22"/>
+          <w:szCs w:val="22"/>
+        </w:rPr>
+      </w:pPr>
+      <w:r>
+        <w:rPr>
+          <w:rFonts w:ascii="Helvetica Neue" w:hAnsi="Helvetica Neue" w:cs="Helvetica Neue"/>
+          <w:sz w:val="22"/>
+          <w:szCs w:val="22"/>
+        </w:rPr>
+        <w:t>Whose pencils are these?</w:t>
+      </w:r>
+    </w:p>
+    <w:p>
+      <w:pPr>
+        <w:rPr>
+          <w:rFonts w:ascii="Helvetica Neue" w:hAnsi="Helvetica Neue" w:cs="Helvetica Neue"/>
+          <w:sz w:val="22"/>
+          <w:szCs w:val="22"/>
+        </w:rPr>
+      </w:pPr>
+      <w:r>
+        <w:rPr>
+          <w:rFonts w:ascii="Helvetica Neue" w:hAnsi="Helvetica Neue" w:cs="Helvetica Neue"/>
+          <w:sz w:val="22"/>
+          <w:szCs w:val="22"/>
+        </w:rPr>
+        <w:t>They are Amy’s.</w:t>
+      </w:r>
+    </w:p>
+    <w:p>
+      <w:pPr>
+        <w:rPr>
+          <w:rFonts w:ascii="Helvetica Neue" w:hAnsi="Helvetica Neue" w:cs="Helvetica Neue"/>
+          <w:sz w:val="22"/>
+          <w:szCs w:val="22"/>
+        </w:rPr>
+      </w:pPr>
+      <w:r>
+        <w:rPr>
+          <w:rFonts w:ascii="Helvetica Neue" w:hAnsi="Helvetica Neue" w:cs="Helvetica Neue"/>
+          <w:sz w:val="22"/>
+          <w:szCs w:val="22"/>
+        </w:rPr>
+        <w:t>Is this Smiley’s backpack?</w:t>
+      </w:r>
+      <w:r>
+        <w:rPr>
+          <w:rFonts w:ascii="Helvetica Neue" w:hAnsi="Helvetica Neue" w:cs="Helvetica Neue"/>
+          <w:sz w:val="22"/>
+          <w:szCs w:val="22"/>
+        </w:rPr>
+        <w:br/>
+        <w:t>Yes, it is. / No, it isn’t.</w:t>
+      </w:r>
+    </w:p>
+    <w:p>
+      <w:pPr>
+        <w:rPr>
+          <w:rFonts w:ascii="Helvetica Neue" w:hAnsi="Helvetica Neue" w:cs="Helvetica Neue"/>
+          <w:sz w:val="22"/>
+          <w:szCs w:val="22"/>
+        </w:rPr>
+      </w:pPr>
+    </w:p>
+    <w:p>
+      <w:pPr>
+        <w:rPr>
+          <w:rFonts w:ascii="Helvetica Neue" w:hAnsi="Helvetica Neue" w:cs="Helvetica Neue"/>
+          <w:sz w:val="22"/>
+          <w:szCs w:val="22"/>
+        </w:rPr>
+      </w:pPr>
+      <w:r>
+        <w:rPr>
+          <w:rFonts w:ascii="Helvetica Neue" w:hAnsi="Helvetica Neue" w:cs="Helvetica Neue"/>
+          <w:sz w:val="22"/>
+          <w:szCs w:val="22"/>
+        </w:rPr>
+        <w:t>Which subject do you like best.</w:t>
+      </w:r>
+    </w:p>
+    <w:p>
+      <w:pPr>
+        <w:rPr>
+          <w:rFonts w:ascii="Helvetica Neue" w:hAnsi="Helvetica Neue" w:cs="Helvetica Neue"/>
+          <w:sz w:val="22"/>
+          <w:szCs w:val="22"/>
+        </w:rPr>
+      </w:pPr>
+      <w:r>
+        <w:rPr>
+          <w:rFonts w:ascii="Helvetica Neue" w:hAnsi="Helvetica Neue" w:cs="Helvetica Neue"/>
+          <w:sz w:val="22"/>
+          <w:szCs w:val="22"/>
+        </w:rPr>
+        <w:t>I like English best.</w:t>
+      </w:r>
+    </w:p>
+    <w:p>
+      <w:pPr>
+        <w:rPr>
+          <w:rFonts w:ascii="Helvetica Neue" w:hAnsi="Helvetica Neue" w:cs="Helvetica Neue"/>
+          <w:sz w:val="22"/>
+          <w:szCs w:val="22"/>
+        </w:rPr>
+      </w:pPr>
+      <w:r>
+        <w:rPr>
+          <w:rFonts w:ascii="Helvetica Neue" w:hAnsi="Helvetica Neue" w:cs="Helvetica Neue"/>
+          <w:sz w:val="22"/>
+          <w:szCs w:val="22"/>
+        </w:rPr>
+        <w:t>Why do you like English.</w:t>
+      </w:r>
+    </w:p>
+    <w:p>
+      <w:pPr>
+        <w:rPr>
+          <w:rFonts w:ascii="Helvetica Neue" w:hAnsi="Helvetica Neue" w:cs="Helvetica Neue"/>
+          <w:sz w:val="22"/>
+          <w:szCs w:val="22"/>
+        </w:rPr>
+      </w:pPr>
+      <w:r>
+        <w:rPr>
+          <w:rFonts w:ascii="Helvetica Neue" w:hAnsi="Helvetica Neue" w:cs="Helvetica Neue"/>
+          <w:sz w:val="22"/>
+          <w:szCs w:val="22"/>
+        </w:rPr>
+        <w:t>Because it’s fun.</w:t>
+      </w:r>
+    </w:p>
+    <w:p>
+      <w:pPr>
+        <w:rPr>
+          <w:rFonts w:ascii="Helvetica Neue" w:hAnsi="Helvetica Neue" w:cs="Helvetica Neue"/>
+          <w:sz w:val="22"/>
+          <w:szCs w:val="22"/>
+        </w:rPr>
+      </w:pPr>
+      <w:r>
+        <w:rPr>
+          <w:rFonts w:ascii="Helvetica Neue" w:hAnsi="Helvetica Neue" w:cs="Helvetica Neue"/>
+          <w:sz w:val="22"/>
+          <w:szCs w:val="22"/>
+        </w:rPr>
+        <w:t>Do you like English?</w:t>
+      </w:r>
+    </w:p>
+    <w:p>
+      <w:r>
+        <w:rPr>
+          <w:rFonts w:ascii="Helvetica Neue" w:hAnsi="Helvetica Neue" w:cs="Helvetica Neue"/>
+          <w:sz w:val="22"/>
+          <w:szCs w:val="22"/>
+        </w:rPr>
+        <w:t>Yes, I do. / No, I don’t. It’s difficult for me.</w:t>
       </w:r>
       <w:bookmarkStart w:id="0" w:name="_GoBack"/>
       <w:bookmarkEnd w:id="0"/>

</xml_diff>

<commit_message>
udemy-d3 gapminder clone project
</commit_message>
<xml_diff>
--- a/data/CC_Test_Story.docx
+++ b/data/CC_Test_Story.docx
@@ -29,13 +29,87 @@
           <w:szCs w:val="22"/>
         </w:rPr>
       </w:pPr>
-      <w:r>
-        <w:rPr>
-          <w:rFonts w:ascii="Helvetica Neue" w:hAnsi="Helvetica Neue" w:cs="Helvetica Neue"/>
-          <w:sz w:val="22"/>
-          <w:szCs w:val="22"/>
-        </w:rPr>
-        <w:t>Hi,Jan, plz write a story of about 250-300 words. It's for students learning EEC3 U3. This time, a real story, not a chant nor a simple workbook story( I promised I wouldn't say that word ). There’s no need to use a lot of repetition or rhyme . Just write a real story for young kids.</w:t>
+      <w:proofErr w:type="spellStart"/>
+      <w:r>
+        <w:rPr>
+          <w:rFonts w:ascii="Helvetica Neue" w:hAnsi="Helvetica Neue" w:cs="Helvetica Neue"/>
+          <w:sz w:val="22"/>
+          <w:szCs w:val="22"/>
+        </w:rPr>
+        <w:t>Hi</w:t>
+      </w:r>
+      <w:proofErr w:type="gramStart"/>
+      <w:r>
+        <w:rPr>
+          <w:rFonts w:ascii="Helvetica Neue" w:hAnsi="Helvetica Neue" w:cs="Helvetica Neue"/>
+          <w:sz w:val="22"/>
+          <w:szCs w:val="22"/>
+        </w:rPr>
+        <w:t>,Jan</w:t>
+      </w:r>
+      <w:proofErr w:type="spellEnd"/>
+      <w:proofErr w:type="gramEnd"/>
+      <w:r>
+        <w:rPr>
+          <w:rFonts w:ascii="Helvetica Neue" w:hAnsi="Helvetica Neue" w:cs="Helvetica Neue"/>
+          <w:sz w:val="22"/>
+          <w:szCs w:val="22"/>
+        </w:rPr>
+        <w:t xml:space="preserve">, </w:t>
+      </w:r>
+      <w:proofErr w:type="spellStart"/>
+      <w:r>
+        <w:rPr>
+          <w:rFonts w:ascii="Helvetica Neue" w:hAnsi="Helvetica Neue" w:cs="Helvetica Neue"/>
+          <w:sz w:val="22"/>
+          <w:szCs w:val="22"/>
+        </w:rPr>
+        <w:t>plz</w:t>
+      </w:r>
+      <w:proofErr w:type="spellEnd"/>
+      <w:r>
+        <w:rPr>
+          <w:rFonts w:ascii="Helvetica Neue" w:hAnsi="Helvetica Neue" w:cs="Helvetica Neue"/>
+          <w:sz w:val="22"/>
+          <w:szCs w:val="22"/>
+        </w:rPr>
+        <w:t xml:space="preserve"> write a story of about 250-300 words. It's for students learning EEC3 U3. This time, a real story, not a chant nor a simple workbook story</w:t>
+      </w:r>
+      <w:proofErr w:type="gramStart"/>
+      <w:r>
+        <w:rPr>
+          <w:rFonts w:ascii="Helvetica Neue" w:hAnsi="Helvetica Neue" w:cs="Helvetica Neue"/>
+          <w:sz w:val="22"/>
+          <w:szCs w:val="22"/>
+        </w:rPr>
+        <w:t>( I</w:t>
+      </w:r>
+      <w:proofErr w:type="gramEnd"/>
+      <w:r>
+        <w:rPr>
+          <w:rFonts w:ascii="Helvetica Neue" w:hAnsi="Helvetica Neue" w:cs="Helvetica Neue"/>
+          <w:sz w:val="22"/>
+          <w:szCs w:val="22"/>
+        </w:rPr>
+        <w:t xml:space="preserve"> promised I wouldn't say that word ). There’s no need to use a lot of repetition or </w:t>
+      </w:r>
+      <w:proofErr w:type="gramStart"/>
+      <w:r>
+        <w:rPr>
+          <w:rFonts w:ascii="Helvetica Neue" w:hAnsi="Helvetica Neue" w:cs="Helvetica Neue"/>
+          <w:sz w:val="22"/>
+          <w:szCs w:val="22"/>
+        </w:rPr>
+        <w:t>rhyme .</w:t>
+      </w:r>
+      <w:proofErr w:type="gramEnd"/>
+      <w:r>
+        <w:rPr>
+          <w:rFonts w:ascii="Helvetica Neue" w:hAnsi="Helvetica Neue" w:cs="Helvetica Neue"/>
+          <w:sz w:val="22"/>
+          <w:szCs w:val="22"/>
+        </w:rPr>
+        <w:t xml:space="preserve"> Just write a real story for young kids.</w:t>
       </w:r>
     </w:p>
     <w:p>
@@ -71,7 +145,25 @@
           <w:sz w:val="22"/>
           <w:szCs w:val="22"/>
         </w:rPr>
-        <w:t>I will send you the content table to show the sentence structures they have learnt, and also the vocab list of EEC1-3. The words in EEC1,2 and EEC3U1-U3 are the words the kids have learnt. Please try to keep the number of new words no more than 12.</w:t>
+        <w:t>I will send you the content table to show the sentence structures they have learnt, and also the vocab list of EEC1-3. The words in EEC1</w:t>
+      </w:r>
+      <w:proofErr w:type="gramStart"/>
+      <w:r>
+        <w:rPr>
+          <w:rFonts w:ascii="Helvetica Neue" w:hAnsi="Helvetica Neue" w:cs="Helvetica Neue"/>
+          <w:sz w:val="22"/>
+          <w:szCs w:val="22"/>
+        </w:rPr>
+        <w:t>,2</w:t>
+      </w:r>
+      <w:proofErr w:type="gramEnd"/>
+      <w:r>
+        <w:rPr>
+          <w:rFonts w:ascii="Helvetica Neue" w:hAnsi="Helvetica Neue" w:cs="Helvetica Neue"/>
+          <w:sz w:val="22"/>
+          <w:szCs w:val="22"/>
+        </w:rPr>
+        <w:t xml:space="preserve"> and EEC3U1-U3 are the words the kids have learnt. Please try to keep the number of new words no more than 12.</w:t>
       </w:r>
     </w:p>
     <w:p>
@@ -91,8 +183,82 @@
           <w:sz w:val="22"/>
           <w:szCs w:val="22"/>
         </w:rPr>
-        <w:t>Also use persons on the Civa character chart. Once you decide on the topic, please let me know it first</w:t>
-      </w:r>
+        <w:t xml:space="preserve">Also use persons on the </w:t>
+      </w:r>
+      <w:proofErr w:type="spellStart"/>
+      <w:r>
+        <w:rPr>
+          <w:rFonts w:ascii="Helvetica Neue" w:hAnsi="Helvetica Neue" w:cs="Helvetica Neue"/>
+          <w:sz w:val="22"/>
+          <w:szCs w:val="22"/>
+        </w:rPr>
+        <w:t>Civa</w:t>
+      </w:r>
+      <w:proofErr w:type="spellEnd"/>
+      <w:r>
+        <w:rPr>
+          <w:rFonts w:ascii="Helvetica Neue" w:hAnsi="Helvetica Neue" w:cs="Helvetica Neue"/>
+          <w:sz w:val="22"/>
+          <w:szCs w:val="22"/>
+        </w:rPr>
+        <w:t xml:space="preserve"> character chart. Once you decide on the topic, please let me know it first</w:t>
+      </w:r>
+    </w:p>
+    <w:p>
+      <w:pPr>
+        <w:pBdr>
+          <w:bottom w:val="single" w:sz="6" w:space="1" w:color="auto"/>
+        </w:pBdr>
+        <w:rPr>
+          <w:rFonts w:ascii="Helvetica Neue" w:hAnsi="Helvetica Neue" w:cs="Helvetica Neue"/>
+          <w:sz w:val="22"/>
+          <w:szCs w:val="22"/>
+        </w:rPr>
+      </w:pPr>
+    </w:p>
+    <w:p>
+      <w:pPr>
+        <w:pBdr>
+          <w:bottom w:val="single" w:sz="6" w:space="1" w:color="auto"/>
+        </w:pBdr>
+        <w:rPr>
+          <w:rFonts w:ascii="Helvetica Neue" w:hAnsi="Helvetica Neue" w:cs="Helvetica Neue"/>
+          <w:sz w:val="22"/>
+          <w:szCs w:val="22"/>
+        </w:rPr>
+      </w:pPr>
+    </w:p>
+    <w:p>
+      <w:pPr>
+        <w:pBdr>
+          <w:bottom w:val="single" w:sz="6" w:space="1" w:color="auto"/>
+        </w:pBdr>
+        <w:rPr>
+          <w:rFonts w:ascii="Helvetica Neue" w:hAnsi="Helvetica Neue" w:cs="Helvetica Neue"/>
+          <w:sz w:val="22"/>
+          <w:szCs w:val="22"/>
+        </w:rPr>
+      </w:pPr>
+      <w:proofErr w:type="gramStart"/>
+      <w:r>
+        <w:rPr>
+          <w:rFonts w:ascii="Helvetica Neue" w:hAnsi="Helvetica Neue" w:cs="Helvetica Neue"/>
+          <w:sz w:val="22"/>
+          <w:szCs w:val="22"/>
+        </w:rPr>
+        <w:t>a</w:t>
+      </w:r>
+      <w:proofErr w:type="gramEnd"/>
+      <w:r>
+        <w:rPr>
+          <w:rFonts w:ascii="Helvetica Neue" w:hAnsi="Helvetica Neue" w:cs="Helvetica Neue"/>
+          <w:sz w:val="22"/>
+          <w:szCs w:val="22"/>
+        </w:rPr>
+        <w:t xml:space="preserve"> story about being scared in the dark</w:t>
+      </w:r>
+      <w:bookmarkStart w:id="0" w:name="_GoBack"/>
+      <w:bookmarkEnd w:id="0"/>
     </w:p>
     <w:p>
       <w:pPr>
@@ -297,7 +463,25 @@
           <w:sz w:val="22"/>
           <w:szCs w:val="22"/>
         </w:rPr>
-        <w:t>Which subject do you like best.</w:t>
+        <w:t xml:space="preserve">Which </w:t>
+      </w:r>
+      <w:proofErr w:type="gramStart"/>
+      <w:r>
+        <w:rPr>
+          <w:rFonts w:ascii="Helvetica Neue" w:hAnsi="Helvetica Neue" w:cs="Helvetica Neue"/>
+          <w:sz w:val="22"/>
+          <w:szCs w:val="22"/>
+        </w:rPr>
+        <w:t>subject do</w:t>
+      </w:r>
+      <w:proofErr w:type="gramEnd"/>
+      <w:r>
+        <w:rPr>
+          <w:rFonts w:ascii="Helvetica Neue" w:hAnsi="Helvetica Neue" w:cs="Helvetica Neue"/>
+          <w:sz w:val="22"/>
+          <w:szCs w:val="22"/>
+        </w:rPr>
+        <w:t xml:space="preserve"> you like best.</w:t>
       </w:r>
     </w:p>
     <w:p>
@@ -331,17 +515,28 @@
           <w:sz w:val="22"/>
           <w:szCs w:val="22"/>
         </w:rPr>
-        <w:t>Why do you like English.</w:t>
-      </w:r>
-    </w:p>
-    <w:p>
-      <w:pPr>
-        <w:rPr>
-          <w:rFonts w:ascii="Helvetica Neue" w:hAnsi="Helvetica Neue" w:cs="Helvetica Neue"/>
-          <w:sz w:val="22"/>
-          <w:szCs w:val="22"/>
-        </w:rPr>
-      </w:pPr>
+        <w:t xml:space="preserve">Why do you like </w:t>
+      </w:r>
+      <w:proofErr w:type="gramStart"/>
+      <w:r>
+        <w:rPr>
+          <w:rFonts w:ascii="Helvetica Neue" w:hAnsi="Helvetica Neue" w:cs="Helvetica Neue"/>
+          <w:sz w:val="22"/>
+          <w:szCs w:val="22"/>
+        </w:rPr>
+        <w:t>English.</w:t>
+      </w:r>
+      <w:proofErr w:type="gramEnd"/>
+    </w:p>
+    <w:p>
+      <w:pPr>
+        <w:rPr>
+          <w:rFonts w:ascii="Helvetica Neue" w:hAnsi="Helvetica Neue" w:cs="Helvetica Neue"/>
+          <w:sz w:val="22"/>
+          <w:szCs w:val="22"/>
+        </w:rPr>
+      </w:pPr>
+      <w:proofErr w:type="gramStart"/>
       <w:r>
         <w:rPr>
           <w:rFonts w:ascii="Helvetica Neue" w:hAnsi="Helvetica Neue" w:cs="Helvetica Neue"/>
@@ -350,6 +545,7 @@
         </w:rPr>
         <w:t>Because it’s fun.</w:t>
       </w:r>
+      <w:proofErr w:type="gramEnd"/>
     </w:p>
     <w:p>
       <w:pPr>
@@ -369,6 +565,13 @@
       </w:r>
     </w:p>
     <w:p>
+      <w:pPr>
+        <w:rPr>
+          <w:rFonts w:ascii="Helvetica Neue" w:hAnsi="Helvetica Neue" w:cs="Helvetica Neue"/>
+          <w:sz w:val="22"/>
+          <w:szCs w:val="22"/>
+        </w:rPr>
+      </w:pPr>
       <w:r>
         <w:rPr>
           <w:rFonts w:ascii="Helvetica Neue" w:hAnsi="Helvetica Neue" w:cs="Helvetica Neue"/>
@@ -377,8 +580,123 @@
         </w:rPr>
         <w:t>Yes, I do. / No, I don’t. It’s difficult for me.</w:t>
       </w:r>
-      <w:bookmarkStart w:id="0" w:name="_GoBack"/>
-      <w:bookmarkEnd w:id="0"/>
+    </w:p>
+    <w:p>
+      <w:pPr>
+        <w:rPr>
+          <w:rFonts w:ascii="Helvetica Neue" w:hAnsi="Helvetica Neue" w:cs="Helvetica Neue"/>
+          <w:sz w:val="22"/>
+          <w:szCs w:val="22"/>
+        </w:rPr>
+      </w:pPr>
+    </w:p>
+    <w:p>
+      <w:pPr>
+        <w:rPr>
+          <w:rFonts w:ascii="Helvetica Neue" w:hAnsi="Helvetica Neue" w:cs="Helvetica Neue"/>
+          <w:sz w:val="22"/>
+          <w:szCs w:val="22"/>
+        </w:rPr>
+      </w:pPr>
+    </w:p>
+    <w:p>
+      <w:pPr>
+        <w:rPr>
+          <w:rFonts w:ascii="Helvetica Neue" w:hAnsi="Helvetica Neue" w:cs="Helvetica Neue"/>
+          <w:sz w:val="22"/>
+          <w:szCs w:val="22"/>
+        </w:rPr>
+      </w:pPr>
+    </w:p>
+    <w:p>
+      <w:pPr>
+        <w:rPr>
+          <w:rFonts w:ascii="Helvetica Neue" w:hAnsi="Helvetica Neue" w:cs="Helvetica Neue"/>
+          <w:sz w:val="22"/>
+          <w:szCs w:val="22"/>
+        </w:rPr>
+      </w:pPr>
+      <w:proofErr w:type="gramStart"/>
+      <w:r>
+        <w:rPr>
+          <w:rFonts w:ascii="Helvetica Neue" w:hAnsi="Helvetica Neue" w:cs="Helvetica Neue"/>
+          <w:sz w:val="22"/>
+          <w:szCs w:val="22"/>
+        </w:rPr>
+        <w:t>A story about how to use time valuable.</w:t>
+      </w:r>
+      <w:proofErr w:type="gramEnd"/>
+    </w:p>
+    <w:p>
+      <w:pPr>
+        <w:rPr>
+          <w:rFonts w:ascii="Helvetica Neue" w:hAnsi="Helvetica Neue" w:cs="Helvetica Neue"/>
+          <w:sz w:val="22"/>
+          <w:szCs w:val="22"/>
+        </w:rPr>
+      </w:pPr>
+      <w:r>
+        <w:rPr>
+          <w:rFonts w:ascii="Helvetica Neue" w:hAnsi="Helvetica Neue" w:cs="Helvetica Neue"/>
+          <w:sz w:val="22"/>
+          <w:szCs w:val="22"/>
+        </w:rPr>
+        <w:t>A story about how working hard pays off.</w:t>
+      </w:r>
+    </w:p>
+    <w:p>
+      <w:pPr>
+        <w:rPr>
+          <w:rFonts w:ascii="Helvetica Neue" w:hAnsi="Helvetica Neue" w:cs="Helvetica Neue"/>
+          <w:sz w:val="22"/>
+          <w:szCs w:val="22"/>
+        </w:rPr>
+      </w:pPr>
+      <w:r>
+        <w:rPr>
+          <w:rFonts w:ascii="Helvetica Neue" w:hAnsi="Helvetica Neue" w:cs="Helvetica Neue"/>
+          <w:sz w:val="22"/>
+          <w:szCs w:val="22"/>
+        </w:rPr>
+        <w:t>A story about communication skills</w:t>
+      </w:r>
+    </w:p>
+    <w:p>
+      <w:pPr>
+        <w:rPr>
+          <w:rFonts w:ascii="Helvetica Neue" w:hAnsi="Helvetica Neue" w:cs="Helvetica Neue"/>
+          <w:sz w:val="22"/>
+          <w:szCs w:val="22"/>
+        </w:rPr>
+      </w:pPr>
+      <w:proofErr w:type="gramStart"/>
+      <w:r>
+        <w:rPr>
+          <w:rFonts w:ascii="Helvetica Neue" w:hAnsi="Helvetica Neue" w:cs="Helvetica Neue"/>
+          <w:sz w:val="22"/>
+          <w:szCs w:val="22"/>
+        </w:rPr>
+        <w:t>A story about following the rules.</w:t>
+      </w:r>
+      <w:proofErr w:type="gramEnd"/>
+    </w:p>
+    <w:p>
+      <w:r>
+        <w:rPr>
+          <w:rFonts w:ascii="Helvetica Neue" w:hAnsi="Helvetica Neue" w:cs="Helvetica Neue"/>
+          <w:sz w:val="22"/>
+          <w:szCs w:val="22"/>
+        </w:rPr>
+        <w:t>Story about loving learning</w:t>
+      </w:r>
+      <w:r>
+        <w:rPr>
+          <w:rFonts w:ascii="Helvetica Neue" w:hAnsi="Helvetica Neue" w:cs="Helvetica Neue"/>
+          <w:sz w:val="22"/>
+          <w:szCs w:val="22"/>
+        </w:rPr>
+        <w:softHyphen/>
+      </w:r>
     </w:p>
     <w:sectPr>
       <w:pgSz w:w="12240" w:h="15840"/>

</xml_diff>